<commit_message>
grid row and grid gap
</commit_message>
<xml_diff>
--- a/Grid rows.docx
+++ b/Grid rows.docx
@@ -592,7 +592,948 @@
     <w:p/>
     <w:p/>
     <w:p/>
-    <w:p>
+    <w:p/>
+    <w:p/>
+    <w:p/>
+    <w:p/>
+    <w:p/>
+    <w:p>
+      <w:r>
+        <w:rPr>
+          <w:noProof/>
+        </w:rPr>
+        <w:lastRenderedPageBreak/>
+        <w:drawing>
+          <wp:anchor distT="0" distB="0" distL="114300" distR="114300" simplePos="0" relativeHeight="251661312" behindDoc="0" locked="0" layoutInCell="1" allowOverlap="1">
+            <wp:simplePos x="0" y="0"/>
+            <wp:positionH relativeFrom="column">
+              <wp:posOffset>2381250</wp:posOffset>
+            </wp:positionH>
+            <wp:positionV relativeFrom="paragraph">
+              <wp:posOffset>-38100</wp:posOffset>
+            </wp:positionV>
+            <wp:extent cx="4282440" cy="2600325"/>
+            <wp:effectExtent l="19050" t="0" r="3810" b="0"/>
+            <wp:wrapSquare wrapText="bothSides"/>
+            <wp:docPr id="1" name="Picture 1"/>
+            <wp:cNvGraphicFramePr>
+              <a:graphicFrameLocks xmlns:a="http://schemas.openxmlformats.org/drawingml/2006/main" noChangeAspect="1"/>
+            </wp:cNvGraphicFramePr>
+            <a:graphic xmlns:a="http://schemas.openxmlformats.org/drawingml/2006/main">
+              <a:graphicData uri="http://schemas.openxmlformats.org/drawingml/2006/picture">
+                <pic:pic xmlns:pic="http://schemas.openxmlformats.org/drawingml/2006/picture">
+                  <pic:nvPicPr>
+                    <pic:cNvPr id="0" name="Picture 1"/>
+                    <pic:cNvPicPr>
+                      <a:picLocks noChangeAspect="1" noChangeArrowheads="1"/>
+                    </pic:cNvPicPr>
+                  </pic:nvPicPr>
+                  <pic:blipFill>
+                    <a:blip r:embed="rId7"/>
+                    <a:srcRect/>
+                    <a:stretch>
+                      <a:fillRect/>
+                    </a:stretch>
+                  </pic:blipFill>
+                  <pic:spPr bwMode="auto">
+                    <a:xfrm>
+                      <a:off x="0" y="0"/>
+                      <a:ext cx="4282440" cy="2600325"/>
+                    </a:xfrm>
+                    <a:prstGeom prst="rect">
+                      <a:avLst/>
+                    </a:prstGeom>
+                    <a:noFill/>
+                    <a:ln w="9525">
+                      <a:noFill/>
+                      <a:miter lim="800000"/>
+                      <a:headEnd/>
+                      <a:tailEnd/>
+                    </a:ln>
+                  </pic:spPr>
+                </pic:pic>
+              </a:graphicData>
+            </a:graphic>
+          </wp:anchor>
+        </w:drawing>
+      </w:r>
+      <w:proofErr w:type="gramStart"/>
+      <w:r>
+        <w:t>3)</w:t>
+      </w:r>
+      <w:r>
+        <w:t>Now</w:t>
+      </w:r>
+      <w:proofErr w:type="gramEnd"/>
+      <w:r>
+        <w:t xml:space="preserve"> like columns,</w:t>
+      </w:r>
+      <w:r>
+        <w:t xml:space="preserve"> </w:t>
+      </w:r>
+      <w:r>
+        <w:t>we can set height for each rows.</w:t>
+      </w:r>
+      <w:r>
+        <w:t xml:space="preserve"> By using the property grid-template-</w:t>
+      </w:r>
+      <w:proofErr w:type="spellStart"/>
+      <w:r>
+        <w:t>rows.Lets</w:t>
+      </w:r>
+      <w:proofErr w:type="spellEnd"/>
+      <w:r>
+        <w:t xml:space="preserve"> do this</w:t>
+      </w:r>
+    </w:p>
+    <w:p>
+      <w:r>
+        <w:t>Grid-template-rows</w:t>
+      </w:r>
+      <w:proofErr w:type="gramStart"/>
+      <w:r>
+        <w:t>:300px</w:t>
+      </w:r>
+      <w:proofErr w:type="gramEnd"/>
+      <w:r>
+        <w:t xml:space="preserve"> 400px 500px 200px</w:t>
+      </w:r>
+      <w:r>
+        <w:t xml:space="preserve"> </w:t>
+      </w:r>
+      <w:r>
+        <w:t>.So we turn off the feature</w:t>
+      </w:r>
+      <w:r>
+        <w:t xml:space="preserve"> </w:t>
+      </w:r>
+      <w:proofErr w:type="spellStart"/>
+      <w:r>
+        <w:t>minmax</w:t>
+      </w:r>
+      <w:proofErr w:type="spellEnd"/>
+      <w:r>
+        <w:t>.</w:t>
+      </w:r>
+      <w:r>
+        <w:t xml:space="preserve"> </w:t>
+      </w:r>
+      <w:r>
+        <w:t xml:space="preserve">So our first row is 300px next 400 next 500 and last one is empty as you see since we have 9 </w:t>
+      </w:r>
+      <w:proofErr w:type="spellStart"/>
+      <w:r>
+        <w:t>divs</w:t>
+      </w:r>
+      <w:proofErr w:type="spellEnd"/>
+    </w:p>
+    <w:p>
+      <w:pPr>
+        <w:spacing w:after="0" w:line="240" w:lineRule="auto"/>
+      </w:pPr>
+      <w:r>
+        <w:t>#main</w:t>
+      </w:r>
+    </w:p>
+    <w:p>
+      <w:pPr>
+        <w:spacing w:after="0" w:line="240" w:lineRule="auto"/>
+      </w:pPr>
+      <w:r>
+        <w:t xml:space="preserve">        {</w:t>
+      </w:r>
+    </w:p>
+    <w:p>
+      <w:pPr>
+        <w:spacing w:after="0"/>
+      </w:pPr>
+      <w:r>
+        <w:t xml:space="preserve">            </w:t>
+      </w:r>
+      <w:proofErr w:type="gramStart"/>
+      <w:r>
+        <w:t>text-</w:t>
+      </w:r>
+      <w:proofErr w:type="gramEnd"/>
+      <w:r>
+        <w:t>align: center;</w:t>
+      </w:r>
+    </w:p>
+    <w:p>
+      <w:pPr>
+        <w:spacing w:after="0"/>
+      </w:pPr>
+      <w:r>
+        <w:t xml:space="preserve">            </w:t>
+      </w:r>
+      <w:proofErr w:type="gramStart"/>
+      <w:r>
+        <w:t>color</w:t>
+      </w:r>
+      <w:proofErr w:type="gramEnd"/>
+      <w:r>
+        <w:t>: white;</w:t>
+      </w:r>
+    </w:p>
+    <w:p>
+      <w:pPr>
+        <w:spacing w:after="0"/>
+      </w:pPr>
+      <w:r>
+        <w:t xml:space="preserve">            </w:t>
+      </w:r>
+      <w:proofErr w:type="gramStart"/>
+      <w:r>
+        <w:t>max-width</w:t>
+      </w:r>
+      <w:proofErr w:type="gramEnd"/>
+      <w:r>
+        <w:t>: 960px;</w:t>
+      </w:r>
+    </w:p>
+    <w:p>
+      <w:pPr>
+        <w:spacing w:after="0"/>
+      </w:pPr>
+      <w:r>
+        <w:t xml:space="preserve">            </w:t>
+      </w:r>
+      <w:proofErr w:type="gramStart"/>
+      <w:r>
+        <w:t>margin</w:t>
+      </w:r>
+      <w:proofErr w:type="gramEnd"/>
+      <w:r>
+        <w:t>: 0 auto;</w:t>
+      </w:r>
+    </w:p>
+    <w:p>
+      <w:pPr>
+        <w:spacing w:after="0"/>
+      </w:pPr>
+      <w:r>
+        <w:t xml:space="preserve">            </w:t>
+      </w:r>
+      <w:proofErr w:type="spellStart"/>
+      <w:proofErr w:type="gramStart"/>
+      <w:r>
+        <w:t>display:</w:t>
+      </w:r>
+      <w:proofErr w:type="gramEnd"/>
+      <w:r>
+        <w:t>grid</w:t>
+      </w:r>
+      <w:proofErr w:type="spellEnd"/>
+      <w:r>
+        <w:t>;</w:t>
+      </w:r>
+    </w:p>
+    <w:p>
+      <w:pPr>
+        <w:spacing w:after="0"/>
+      </w:pPr>
+      <w:r>
+        <w:t xml:space="preserve">            </w:t>
+      </w:r>
+      <w:proofErr w:type="gramStart"/>
+      <w:r>
+        <w:t>grid-template-</w:t>
+      </w:r>
+      <w:proofErr w:type="spellStart"/>
+      <w:r>
+        <w:t>columns:</w:t>
+      </w:r>
+      <w:proofErr w:type="gramEnd"/>
+      <w:r>
+        <w:t>repeat</w:t>
+      </w:r>
+      <w:proofErr w:type="spellEnd"/>
+      <w:r>
+        <w:t>(3,1fr);</w:t>
+      </w:r>
+    </w:p>
+    <w:p>
+      <w:pPr>
+        <w:spacing w:after="0"/>
+      </w:pPr>
+      <w:r>
+        <w:t xml:space="preserve">            /*grid-auto-rows: 200px;*/</w:t>
+      </w:r>
+    </w:p>
+    <w:p>
+      <w:pPr>
+        <w:spacing w:after="0"/>
+      </w:pPr>
+      <w:r>
+        <w:t xml:space="preserve">            /*grid-auto-rows: </w:t>
+      </w:r>
+      <w:proofErr w:type="spellStart"/>
+      <w:proofErr w:type="gramStart"/>
+      <w:r>
+        <w:t>minmax</w:t>
+      </w:r>
+      <w:proofErr w:type="spellEnd"/>
+      <w:r>
+        <w:t>(</w:t>
+      </w:r>
+      <w:proofErr w:type="gramEnd"/>
+      <w:r>
+        <w:t>200px,auto);*/</w:t>
+      </w:r>
+    </w:p>
+    <w:p>
+      <w:pPr>
+        <w:spacing w:after="0"/>
+      </w:pPr>
+      <w:r>
+        <w:t xml:space="preserve">            </w:t>
+      </w:r>
+      <w:proofErr w:type="gramStart"/>
+      <w:r>
+        <w:t>grid-template-rows</w:t>
+      </w:r>
+      <w:proofErr w:type="gramEnd"/>
+      <w:r>
+        <w:t>: 300px 100px 50px 100px;</w:t>
+      </w:r>
+      <w:r>
+        <w:t xml:space="preserve"> </w:t>
+      </w:r>
+    </w:p>
+    <w:p>
+      <w:pPr>
+        <w:spacing w:after="0"/>
+      </w:pPr>
+    </w:p>
+    <w:p>
+      <w:pPr>
+        <w:spacing w:after="0"/>
+      </w:pPr>
+      <w:r>
+        <w:t xml:space="preserve">        }</w:t>
+      </w:r>
+    </w:p>
+    <w:p>
+      <w:pPr>
+        <w:spacing w:after="0"/>
+      </w:pPr>
+    </w:p>
+    <w:p>
+      <w:r>
+        <w:rPr>
+          <w:noProof/>
+        </w:rPr>
+        <w:drawing>
+          <wp:anchor distT="0" distB="0" distL="114300" distR="114300" simplePos="0" relativeHeight="251662336" behindDoc="0" locked="0" layoutInCell="1" allowOverlap="1">
+            <wp:simplePos x="0" y="0"/>
+            <wp:positionH relativeFrom="column">
+              <wp:posOffset>2914650</wp:posOffset>
+            </wp:positionH>
+            <wp:positionV relativeFrom="paragraph">
+              <wp:posOffset>464185</wp:posOffset>
+            </wp:positionV>
+            <wp:extent cx="3749040" cy="2457450"/>
+            <wp:effectExtent l="19050" t="0" r="3810" b="0"/>
+            <wp:wrapSquare wrapText="bothSides"/>
+            <wp:docPr id="4" name="Picture 4"/>
+            <wp:cNvGraphicFramePr>
+              <a:graphicFrameLocks xmlns:a="http://schemas.openxmlformats.org/drawingml/2006/main" noChangeAspect="1"/>
+            </wp:cNvGraphicFramePr>
+            <a:graphic xmlns:a="http://schemas.openxmlformats.org/drawingml/2006/main">
+              <a:graphicData uri="http://schemas.openxmlformats.org/drawingml/2006/picture">
+                <pic:pic xmlns:pic="http://schemas.openxmlformats.org/drawingml/2006/picture">
+                  <pic:nvPicPr>
+                    <pic:cNvPr id="0" name="Picture 4"/>
+                    <pic:cNvPicPr>
+                      <a:picLocks noChangeAspect="1" noChangeArrowheads="1"/>
+                    </pic:cNvPicPr>
+                  </pic:nvPicPr>
+                  <pic:blipFill>
+                    <a:blip r:embed="rId8"/>
+                    <a:srcRect/>
+                    <a:stretch>
+                      <a:fillRect/>
+                    </a:stretch>
+                  </pic:blipFill>
+                  <pic:spPr bwMode="auto">
+                    <a:xfrm>
+                      <a:off x="0" y="0"/>
+                      <a:ext cx="3749040" cy="2457450"/>
+                    </a:xfrm>
+                    <a:prstGeom prst="rect">
+                      <a:avLst/>
+                    </a:prstGeom>
+                    <a:noFill/>
+                    <a:ln w="9525">
+                      <a:noFill/>
+                      <a:miter lim="800000"/>
+                      <a:headEnd/>
+                      <a:tailEnd/>
+                    </a:ln>
+                  </pic:spPr>
+                </pic:pic>
+              </a:graphicData>
+            </a:graphic>
+          </wp:anchor>
+        </w:drawing>
+      </w:r>
+    </w:p>
+    <w:p>
+      <w:r>
+        <w:t xml:space="preserve">4) We may also want that our rows to have 200px min and auto max. We can set that </w:t>
+      </w:r>
+      <w:proofErr w:type="gramStart"/>
+      <w:r>
+        <w:t>accordingly</w:t>
+      </w:r>
+      <w:r>
+        <w:t xml:space="preserve">  by</w:t>
+      </w:r>
+      <w:proofErr w:type="gramEnd"/>
+    </w:p>
+    <w:p>
+      <w:r>
+        <w:t>Grid-template-</w:t>
+      </w:r>
+      <w:proofErr w:type="spellStart"/>
+      <w:r>
+        <w:t>rows</w:t>
+      </w:r>
+      <w:proofErr w:type="gramStart"/>
+      <w:r>
+        <w:t>:repeat</w:t>
+      </w:r>
+      <w:proofErr w:type="spellEnd"/>
+      <w:proofErr w:type="gramEnd"/>
+      <w:r>
+        <w:t>(3,minmax(200,auto))</w:t>
+      </w:r>
+    </w:p>
+    <w:p>
+      <w:pPr>
+        <w:spacing w:after="0"/>
+      </w:pPr>
+      <w:r>
+        <w:t>#main</w:t>
+      </w:r>
+    </w:p>
+    <w:p>
+      <w:pPr>
+        <w:spacing w:after="0"/>
+      </w:pPr>
+      <w:r>
+        <w:t xml:space="preserve">        {</w:t>
+      </w:r>
+    </w:p>
+    <w:p>
+      <w:pPr>
+        <w:spacing w:after="0"/>
+      </w:pPr>
+      <w:r>
+        <w:t xml:space="preserve">            </w:t>
+      </w:r>
+      <w:proofErr w:type="gramStart"/>
+      <w:r>
+        <w:t>text-</w:t>
+      </w:r>
+      <w:proofErr w:type="gramEnd"/>
+      <w:r>
+        <w:t>align: center;</w:t>
+      </w:r>
+    </w:p>
+    <w:p>
+      <w:pPr>
+        <w:spacing w:after="0"/>
+      </w:pPr>
+      <w:r>
+        <w:t xml:space="preserve">            </w:t>
+      </w:r>
+      <w:proofErr w:type="gramStart"/>
+      <w:r>
+        <w:t>color</w:t>
+      </w:r>
+      <w:proofErr w:type="gramEnd"/>
+      <w:r>
+        <w:t>: white;</w:t>
+      </w:r>
+    </w:p>
+    <w:p>
+      <w:pPr>
+        <w:spacing w:after="0"/>
+      </w:pPr>
+      <w:r>
+        <w:t xml:space="preserve">            </w:t>
+      </w:r>
+      <w:proofErr w:type="gramStart"/>
+      <w:r>
+        <w:t>max-width</w:t>
+      </w:r>
+      <w:proofErr w:type="gramEnd"/>
+      <w:r>
+        <w:t>: 960px;</w:t>
+      </w:r>
+    </w:p>
+    <w:p>
+      <w:pPr>
+        <w:spacing w:after="0"/>
+      </w:pPr>
+      <w:r>
+        <w:t xml:space="preserve">            </w:t>
+      </w:r>
+      <w:proofErr w:type="gramStart"/>
+      <w:r>
+        <w:t>margin</w:t>
+      </w:r>
+      <w:proofErr w:type="gramEnd"/>
+      <w:r>
+        <w:t>: 0 auto;</w:t>
+      </w:r>
+    </w:p>
+    <w:p>
+      <w:pPr>
+        <w:spacing w:after="0"/>
+      </w:pPr>
+      <w:r>
+        <w:t xml:space="preserve">            </w:t>
+      </w:r>
+      <w:proofErr w:type="spellStart"/>
+      <w:proofErr w:type="gramStart"/>
+      <w:r>
+        <w:t>display:</w:t>
+      </w:r>
+      <w:proofErr w:type="gramEnd"/>
+      <w:r>
+        <w:t>grid</w:t>
+      </w:r>
+      <w:proofErr w:type="spellEnd"/>
+      <w:r>
+        <w:t>;</w:t>
+      </w:r>
+    </w:p>
+    <w:p>
+      <w:pPr>
+        <w:spacing w:after="0"/>
+      </w:pPr>
+      <w:r>
+        <w:t xml:space="preserve">            </w:t>
+      </w:r>
+      <w:proofErr w:type="gramStart"/>
+      <w:r>
+        <w:t>grid-template-</w:t>
+      </w:r>
+      <w:proofErr w:type="spellStart"/>
+      <w:r>
+        <w:t>columns:</w:t>
+      </w:r>
+      <w:proofErr w:type="gramEnd"/>
+      <w:r>
+        <w:t>repeat</w:t>
+      </w:r>
+      <w:proofErr w:type="spellEnd"/>
+      <w:r>
+        <w:t>(3,1fr);</w:t>
+      </w:r>
+    </w:p>
+    <w:p>
+      <w:pPr>
+        <w:spacing w:after="0"/>
+      </w:pPr>
+      <w:r>
+        <w:t xml:space="preserve">            /*grid-auto-rows: 200px;*/</w:t>
+      </w:r>
+    </w:p>
+    <w:p>
+      <w:pPr>
+        <w:spacing w:after="0"/>
+      </w:pPr>
+      <w:r>
+        <w:t xml:space="preserve">            /*grid-auto-rows: </w:t>
+      </w:r>
+      <w:proofErr w:type="spellStart"/>
+      <w:proofErr w:type="gramStart"/>
+      <w:r>
+        <w:t>minmax</w:t>
+      </w:r>
+      <w:proofErr w:type="spellEnd"/>
+      <w:r>
+        <w:t>(</w:t>
+      </w:r>
+      <w:proofErr w:type="gramEnd"/>
+      <w:r>
+        <w:t>200px,auto);*/</w:t>
+      </w:r>
+    </w:p>
+    <w:p>
+      <w:pPr>
+        <w:spacing w:after="0"/>
+      </w:pPr>
+      <w:r>
+        <w:t xml:space="preserve">            /*grid-template-rows: 300px 100px 50px 100px;*/</w:t>
+      </w:r>
+    </w:p>
+    <w:p>
+      <w:pPr>
+        <w:spacing w:after="0"/>
+      </w:pPr>
+      <w:r>
+        <w:t xml:space="preserve">            </w:t>
+      </w:r>
+      <w:proofErr w:type="gramStart"/>
+      <w:r>
+        <w:t>grid-template-</w:t>
+      </w:r>
+      <w:proofErr w:type="spellStart"/>
+      <w:r>
+        <w:t>rows:</w:t>
+      </w:r>
+      <w:proofErr w:type="gramEnd"/>
+      <w:r>
+        <w:t>repeat</w:t>
+      </w:r>
+      <w:proofErr w:type="spellEnd"/>
+      <w:r>
+        <w:t>(3,minmax(200,auto))</w:t>
+      </w:r>
+    </w:p>
+    <w:p>
+      <w:pPr>
+        <w:spacing w:after="0"/>
+      </w:pPr>
+      <w:r>
+        <w:t xml:space="preserve">        }</w:t>
+      </w:r>
+    </w:p>
+    <w:p>
+      <w:pPr>
+        <w:spacing w:after="0"/>
+      </w:pPr>
+    </w:p>
+    <w:p>
+      <w:pPr>
+        <w:spacing w:after="0"/>
+      </w:pPr>
+      <w:r>
+        <w:t>So each row min=220px and max=auto 3 times</w:t>
+      </w:r>
+    </w:p>
+    <w:p>
+      <w:pPr>
+        <w:spacing w:after="0"/>
+      </w:pPr>
+    </w:p>
+    <w:p>
+      <w:pPr>
+        <w:spacing w:after="0"/>
+      </w:pPr>
+      <w:proofErr w:type="gramStart"/>
+      <w:r>
+        <w:t>4)Grid</w:t>
+      </w:r>
+      <w:proofErr w:type="gramEnd"/>
+      <w:r>
+        <w:t xml:space="preserve"> gap :We can set gap between rows and columns using grid </w:t>
+      </w:r>
+      <w:proofErr w:type="spellStart"/>
+      <w:r>
+        <w:t>gap.</w:t>
+      </w:r>
+      <w:r>
+        <w:t>For</w:t>
+      </w:r>
+      <w:proofErr w:type="spellEnd"/>
+      <w:r>
+        <w:t xml:space="preserve"> rows we use gri</w:t>
+      </w:r>
+      <w:r>
+        <w:t>d-row-gap and columns grid-column</w:t>
+      </w:r>
+      <w:r>
+        <w:t>-</w:t>
+      </w:r>
+      <w:proofErr w:type="spellStart"/>
+      <w:r>
+        <w:t>gap</w:t>
+      </w:r>
+      <w:r>
+        <w:t>.Together</w:t>
+      </w:r>
+      <w:proofErr w:type="spellEnd"/>
+      <w:r>
+        <w:t xml:space="preserve"> it combines as grid-gap</w:t>
+      </w:r>
+    </w:p>
+    <w:p>
+      <w:pPr>
+        <w:spacing w:after="0"/>
+      </w:pPr>
+    </w:p>
+    <w:p>
+      <w:pPr>
+        <w:spacing w:after="0"/>
+      </w:pPr>
+      <w:r>
+        <w:t>#main</w:t>
+      </w:r>
+    </w:p>
+    <w:p>
+      <w:pPr>
+        <w:spacing w:after="0"/>
+      </w:pPr>
+      <w:r>
+        <w:t xml:space="preserve">        {</w:t>
+      </w:r>
+    </w:p>
+    <w:p>
+      <w:pPr>
+        <w:spacing w:after="0"/>
+      </w:pPr>
+      <w:r>
+        <w:rPr>
+          <w:noProof/>
+        </w:rPr>
+        <w:drawing>
+          <wp:anchor distT="0" distB="0" distL="114300" distR="114300" simplePos="0" relativeHeight="251663360" behindDoc="0" locked="0" layoutInCell="1" allowOverlap="1">
+            <wp:simplePos x="0" y="0"/>
+            <wp:positionH relativeFrom="column">
+              <wp:posOffset>2381250</wp:posOffset>
+            </wp:positionH>
+            <wp:positionV relativeFrom="paragraph">
+              <wp:posOffset>185420</wp:posOffset>
+            </wp:positionV>
+            <wp:extent cx="4241800" cy="3181350"/>
+            <wp:effectExtent l="19050" t="0" r="6350" b="0"/>
+            <wp:wrapSquare wrapText="bothSides"/>
+            <wp:docPr id="2" name="Picture 13"/>
+            <wp:cNvGraphicFramePr>
+              <a:graphicFrameLocks xmlns:a="http://schemas.openxmlformats.org/drawingml/2006/main" noChangeAspect="1"/>
+            </wp:cNvGraphicFramePr>
+            <a:graphic xmlns:a="http://schemas.openxmlformats.org/drawingml/2006/main">
+              <a:graphicData uri="http://schemas.openxmlformats.org/drawingml/2006/picture">
+                <pic:pic xmlns:pic="http://schemas.openxmlformats.org/drawingml/2006/picture">
+                  <pic:nvPicPr>
+                    <pic:cNvPr id="0" name="Picture 13"/>
+                    <pic:cNvPicPr>
+                      <a:picLocks noChangeAspect="1" noChangeArrowheads="1"/>
+                    </pic:cNvPicPr>
+                  </pic:nvPicPr>
+                  <pic:blipFill>
+                    <a:blip r:embed="rId9"/>
+                    <a:srcRect/>
+                    <a:stretch>
+                      <a:fillRect/>
+                    </a:stretch>
+                  </pic:blipFill>
+                  <pic:spPr bwMode="auto">
+                    <a:xfrm>
+                      <a:off x="0" y="0"/>
+                      <a:ext cx="4241800" cy="3181350"/>
+                    </a:xfrm>
+                    <a:prstGeom prst="rect">
+                      <a:avLst/>
+                    </a:prstGeom>
+                    <a:noFill/>
+                    <a:ln w="9525">
+                      <a:noFill/>
+                      <a:miter lim="800000"/>
+                      <a:headEnd/>
+                      <a:tailEnd/>
+                    </a:ln>
+                  </pic:spPr>
+                </pic:pic>
+              </a:graphicData>
+            </a:graphic>
+          </wp:anchor>
+        </w:drawing>
+      </w:r>
+      <w:r>
+        <w:t xml:space="preserve">            </w:t>
+      </w:r>
+      <w:proofErr w:type="gramStart"/>
+      <w:r>
+        <w:t>text-</w:t>
+      </w:r>
+      <w:proofErr w:type="gramEnd"/>
+      <w:r>
+        <w:t>align: center;</w:t>
+      </w:r>
+    </w:p>
+    <w:p>
+      <w:pPr>
+        <w:spacing w:after="0"/>
+      </w:pPr>
+      <w:r>
+        <w:t xml:space="preserve">            </w:t>
+      </w:r>
+      <w:proofErr w:type="gramStart"/>
+      <w:r>
+        <w:t>color</w:t>
+      </w:r>
+      <w:proofErr w:type="gramEnd"/>
+      <w:r>
+        <w:t>: white;</w:t>
+      </w:r>
+    </w:p>
+    <w:p>
+      <w:pPr>
+        <w:spacing w:after="0"/>
+      </w:pPr>
+      <w:r>
+        <w:t xml:space="preserve">            </w:t>
+      </w:r>
+      <w:proofErr w:type="gramStart"/>
+      <w:r>
+        <w:t>max-width</w:t>
+      </w:r>
+      <w:proofErr w:type="gramEnd"/>
+      <w:r>
+        <w:t>: 960px;</w:t>
+      </w:r>
+    </w:p>
+    <w:p>
+      <w:pPr>
+        <w:spacing w:after="0"/>
+      </w:pPr>
+      <w:r>
+        <w:t xml:space="preserve">            </w:t>
+      </w:r>
+      <w:proofErr w:type="gramStart"/>
+      <w:r>
+        <w:t>margin</w:t>
+      </w:r>
+      <w:proofErr w:type="gramEnd"/>
+      <w:r>
+        <w:t>: 0 auto;</w:t>
+      </w:r>
+    </w:p>
+    <w:p>
+      <w:pPr>
+        <w:spacing w:after="0"/>
+      </w:pPr>
+      <w:r>
+        <w:t xml:space="preserve">            </w:t>
+      </w:r>
+      <w:proofErr w:type="spellStart"/>
+      <w:proofErr w:type="gramStart"/>
+      <w:r>
+        <w:t>display:</w:t>
+      </w:r>
+      <w:proofErr w:type="gramEnd"/>
+      <w:r>
+        <w:t>grid</w:t>
+      </w:r>
+      <w:proofErr w:type="spellEnd"/>
+      <w:r>
+        <w:t>;</w:t>
+      </w:r>
+    </w:p>
+    <w:p>
+      <w:pPr>
+        <w:spacing w:after="0"/>
+      </w:pPr>
+      <w:r>
+        <w:t xml:space="preserve">            </w:t>
+      </w:r>
+      <w:proofErr w:type="gramStart"/>
+      <w:r>
+        <w:t>grid-template-</w:t>
+      </w:r>
+      <w:proofErr w:type="spellStart"/>
+      <w:r>
+        <w:t>columns:</w:t>
+      </w:r>
+      <w:proofErr w:type="gramEnd"/>
+      <w:r>
+        <w:t>repeat</w:t>
+      </w:r>
+      <w:proofErr w:type="spellEnd"/>
+      <w:r>
+        <w:t>(3,1fr);</w:t>
+      </w:r>
+    </w:p>
+    <w:p>
+      <w:pPr>
+        <w:spacing w:after="0"/>
+      </w:pPr>
+      <w:r>
+        <w:t xml:space="preserve">            /*grid-auto-rows: 200px;*/</w:t>
+      </w:r>
+    </w:p>
+    <w:p>
+      <w:pPr>
+        <w:spacing w:after="0"/>
+      </w:pPr>
+      <w:r>
+        <w:t xml:space="preserve">            /*grid-auto-rows: </w:t>
+      </w:r>
+      <w:proofErr w:type="spellStart"/>
+      <w:proofErr w:type="gramStart"/>
+      <w:r>
+        <w:t>minmax</w:t>
+      </w:r>
+      <w:proofErr w:type="spellEnd"/>
+      <w:r>
+        <w:t>(</w:t>
+      </w:r>
+      <w:proofErr w:type="gramEnd"/>
+      <w:r>
+        <w:t>200px,auto);*/</w:t>
+      </w:r>
+    </w:p>
+    <w:p>
+      <w:pPr>
+        <w:spacing w:after="0"/>
+      </w:pPr>
+      <w:r>
+        <w:t xml:space="preserve">            /*grid-template-rows: 300px 100px 50px 100px;*/</w:t>
+      </w:r>
+    </w:p>
+    <w:p>
+      <w:pPr>
+        <w:spacing w:after="0"/>
+      </w:pPr>
+      <w:r>
+        <w:t xml:space="preserve">            </w:t>
+      </w:r>
+      <w:proofErr w:type="gramStart"/>
+      <w:r>
+        <w:t>grid-template-</w:t>
+      </w:r>
+      <w:proofErr w:type="spellStart"/>
+      <w:r>
+        <w:t>rows:</w:t>
+      </w:r>
+      <w:proofErr w:type="gramEnd"/>
+      <w:r>
+        <w:t>repeat</w:t>
+      </w:r>
+      <w:proofErr w:type="spellEnd"/>
+      <w:r>
+        <w:t>(3,minmax(200,auto));</w:t>
+      </w:r>
+    </w:p>
+    <w:p>
+      <w:pPr>
+        <w:spacing w:after="0"/>
+      </w:pPr>
+      <w:r>
+        <w:t xml:space="preserve">            </w:t>
+      </w:r>
+      <w:proofErr w:type="gramStart"/>
+      <w:r>
+        <w:t>grid-gap:</w:t>
+      </w:r>
+      <w:proofErr w:type="gramEnd"/>
+      <w:r>
+        <w:t>10px;</w:t>
+      </w:r>
+    </w:p>
+    <w:p>
+      <w:pPr>
+        <w:spacing w:after="0"/>
+      </w:pPr>
+      <w:r>
+        <w:t xml:space="preserve">        }</w:t>
+      </w:r>
       <w:r>
         <w:t xml:space="preserve"> </w:t>
       </w:r>
@@ -766,6 +1707,7 @@
   <w:style w:type="paragraph" w:default="1" w:styleId="Normal">
     <w:name w:val="Normal"/>
     <w:qFormat/>
+    <w:rsid w:val="00CA451F"/>
   </w:style>
   <w:style w:type="character" w:default="1" w:styleId="DefaultParagraphFont">
     <w:name w:val="Default Paragraph Font"/>
@@ -823,6 +1765,25 @@
       <w:rFonts w:ascii="Tahoma" w:hAnsi="Tahoma" w:cs="Tahoma"/>
       <w:sz w:val="16"/>
       <w:szCs w:val="16"/>
+    </w:rPr>
+  </w:style>
+  <w:style w:type="paragraph" w:styleId="Caption">
+    <w:name w:val="caption"/>
+    <w:basedOn w:val="Normal"/>
+    <w:next w:val="Normal"/>
+    <w:uiPriority w:val="35"/>
+    <w:unhideWhenUsed/>
+    <w:qFormat/>
+    <w:rsid w:val="00473AC8"/>
+    <w:pPr>
+      <w:spacing w:line="240" w:lineRule="auto"/>
+    </w:pPr>
+    <w:rPr>
+      <w:b/>
+      <w:bCs/>
+      <w:color w:val="4F81BD" w:themeColor="accent1"/>
+      <w:sz w:val="18"/>
+      <w:szCs w:val="18"/>
     </w:rPr>
   </w:style>
 </w:styles>

</xml_diff>